<commit_message>
IK-49 felhasználói doksi befejezése
</commit_message>
<xml_diff>
--- a/Dokumentumok/Felhasználói útmutató.docx
+++ b/Dokumentumok/Felhasználói útmutató.docx
@@ -476,12 +476,902 @@
       <w:pPr>
         <w:jc w:val="both"/>
         <w:rPr>
-          <w:b/>
-          <w:bCs/>
-          <w:sz w:val="24"/>
-          <w:szCs w:val="24"/>
-        </w:rPr>
-      </w:pPr>
+          <w:sz w:val="24"/>
+          <w:szCs w:val="24"/>
+        </w:rPr>
+      </w:pPr>
+      <w:proofErr w:type="spellStart"/>
+      <w:r>
+        <w:rPr>
+          <w:b/>
+          <w:bCs/>
+          <w:sz w:val="24"/>
+          <w:szCs w:val="24"/>
+        </w:rPr>
+        <w:t>My</w:t>
+      </w:r>
+      <w:proofErr w:type="spellEnd"/>
+      <w:r>
+        <w:rPr>
+          <w:b/>
+          <w:bCs/>
+          <w:sz w:val="24"/>
+          <w:szCs w:val="24"/>
+        </w:rPr>
+        <w:t xml:space="preserve"> Account: </w:t>
+      </w:r>
+      <w:r>
+        <w:rPr>
+          <w:sz w:val="24"/>
+          <w:szCs w:val="24"/>
+        </w:rPr>
+        <w:t>A webshop fiókkezelő oldala, melyen megtekintheti, vagy módosíthatja az adatait</w:t>
+      </w:r>
+    </w:p>
+    <w:p>
+      <w:pPr>
+        <w:pStyle w:val="Listaszerbekezds"/>
+        <w:numPr>
+          <w:ilvl w:val="0"/>
+          <w:numId w:val="3"/>
+        </w:numPr>
+        <w:jc w:val="both"/>
+        <w:rPr>
+          <w:sz w:val="24"/>
+          <w:szCs w:val="24"/>
+          <w:u w:val="single"/>
+        </w:rPr>
+      </w:pPr>
+      <w:r>
+        <w:rPr>
+          <w:i/>
+          <w:iCs/>
+          <w:sz w:val="24"/>
+          <w:szCs w:val="24"/>
+          <w:u w:val="single"/>
+        </w:rPr>
+        <w:t xml:space="preserve">Account </w:t>
+      </w:r>
+      <w:proofErr w:type="spellStart"/>
+      <w:r>
+        <w:rPr>
+          <w:i/>
+          <w:iCs/>
+          <w:sz w:val="24"/>
+          <w:szCs w:val="24"/>
+          <w:u w:val="single"/>
+        </w:rPr>
+        <w:t>details</w:t>
+      </w:r>
+      <w:proofErr w:type="spellEnd"/>
+      <w:r>
+        <w:rPr>
+          <w:i/>
+          <w:iCs/>
+          <w:sz w:val="24"/>
+          <w:szCs w:val="24"/>
+          <w:u w:val="single"/>
+        </w:rPr>
+        <w:t xml:space="preserve">: </w:t>
+      </w:r>
+      <w:r>
+        <w:rPr>
+          <w:i/>
+          <w:iCs/>
+          <w:sz w:val="24"/>
+          <w:szCs w:val="24"/>
+        </w:rPr>
+        <w:t xml:space="preserve">A bal oldalon található fülek közül választhat, hogy milye típusú adatokat szeretne megnézni. A </w:t>
+      </w:r>
+      <w:r>
+        <w:rPr>
+          <w:i/>
+          <w:iCs/>
+          <w:sz w:val="24"/>
+          <w:szCs w:val="24"/>
+          <w:u w:val="single"/>
+        </w:rPr>
+        <w:t>General</w:t>
+      </w:r>
+      <w:r>
+        <w:rPr>
+          <w:i/>
+          <w:iCs/>
+          <w:sz w:val="24"/>
+          <w:szCs w:val="24"/>
+        </w:rPr>
+        <w:t xml:space="preserve"> </w:t>
+      </w:r>
+      <w:r>
+        <w:rPr>
+          <w:i/>
+          <w:iCs/>
+          <w:sz w:val="24"/>
+          <w:szCs w:val="24"/>
+        </w:rPr>
+        <w:t xml:space="preserve">mellett megjelenő ablakban az általános információkat tekintheti meg vagy módosíthatja. Az </w:t>
+      </w:r>
+      <w:r>
+        <w:rPr>
+          <w:i/>
+          <w:iCs/>
+          <w:sz w:val="24"/>
+          <w:szCs w:val="24"/>
+          <w:u w:val="single"/>
+        </w:rPr>
+        <w:t>Account</w:t>
+      </w:r>
+      <w:r>
+        <w:rPr>
+          <w:i/>
+          <w:iCs/>
+          <w:sz w:val="24"/>
+          <w:szCs w:val="24"/>
+        </w:rPr>
+        <w:t>-</w:t>
+      </w:r>
+      <w:proofErr w:type="spellStart"/>
+      <w:r>
+        <w:rPr>
+          <w:i/>
+          <w:iCs/>
+          <w:sz w:val="24"/>
+          <w:szCs w:val="24"/>
+        </w:rPr>
+        <w:t>ra</w:t>
+      </w:r>
+      <w:proofErr w:type="spellEnd"/>
+      <w:r>
+        <w:rPr>
+          <w:i/>
+          <w:iCs/>
+          <w:sz w:val="24"/>
+          <w:szCs w:val="24"/>
+        </w:rPr>
+        <w:t xml:space="preserve"> </w:t>
+      </w:r>
+      <w:r>
+        <w:rPr>
+          <w:i/>
+          <w:iCs/>
+          <w:sz w:val="24"/>
+          <w:szCs w:val="24"/>
+        </w:rPr>
+        <w:t>kattintva módosíthatja a profilképét, illetve a jelszavát és a bankkártyájának adatait.</w:t>
+      </w:r>
+      <w:r>
+        <w:rPr>
+          <w:i/>
+          <w:iCs/>
+          <w:sz w:val="24"/>
+          <w:szCs w:val="24"/>
+        </w:rPr>
+        <w:t xml:space="preserve"> A </w:t>
+      </w:r>
+      <w:proofErr w:type="spellStart"/>
+      <w:r>
+        <w:rPr>
+          <w:i/>
+          <w:iCs/>
+          <w:sz w:val="24"/>
+          <w:szCs w:val="24"/>
+          <w:u w:val="single"/>
+        </w:rPr>
+        <w:t>Transactions</w:t>
+      </w:r>
+      <w:proofErr w:type="spellEnd"/>
+      <w:r>
+        <w:rPr>
+          <w:i/>
+          <w:iCs/>
+          <w:sz w:val="24"/>
+          <w:szCs w:val="24"/>
+        </w:rPr>
+        <w:t xml:space="preserve"> mellett megtekintheti a korábbi banki utalásait és egyéb tranzakcióit. </w:t>
+      </w:r>
+      <w:r>
+        <w:rPr>
+          <w:b/>
+          <w:bCs/>
+          <w:i/>
+          <w:iCs/>
+          <w:sz w:val="24"/>
+          <w:szCs w:val="24"/>
+        </w:rPr>
+        <w:t xml:space="preserve">Az </w:t>
+      </w:r>
+      <w:proofErr w:type="spellStart"/>
+      <w:r>
+        <w:rPr>
+          <w:b/>
+          <w:bCs/>
+          <w:i/>
+          <w:iCs/>
+          <w:sz w:val="24"/>
+          <w:szCs w:val="24"/>
+          <w:u w:val="single"/>
+        </w:rPr>
+        <w:t>Accessibility</w:t>
+      </w:r>
+      <w:proofErr w:type="spellEnd"/>
+      <w:r>
+        <w:rPr>
+          <w:b/>
+          <w:bCs/>
+          <w:i/>
+          <w:iCs/>
+          <w:sz w:val="24"/>
+          <w:szCs w:val="24"/>
+        </w:rPr>
+        <w:t xml:space="preserve"> jelenleg nem elérhető</w:t>
+      </w:r>
+      <w:r>
+        <w:rPr>
+          <w:b/>
+          <w:bCs/>
+          <w:i/>
+          <w:iCs/>
+          <w:sz w:val="24"/>
+          <w:szCs w:val="24"/>
+        </w:rPr>
+        <w:t xml:space="preserve">. </w:t>
+      </w:r>
+      <w:r>
+        <w:rPr>
+          <w:i/>
+          <w:iCs/>
+          <w:sz w:val="24"/>
+          <w:szCs w:val="24"/>
+        </w:rPr>
+        <w:t xml:space="preserve">A </w:t>
+      </w:r>
+      <w:proofErr w:type="spellStart"/>
+      <w:r>
+        <w:rPr>
+          <w:i/>
+          <w:iCs/>
+          <w:sz w:val="24"/>
+          <w:szCs w:val="24"/>
+          <w:u w:val="single"/>
+        </w:rPr>
+        <w:t>Notifications</w:t>
+      </w:r>
+      <w:r>
+        <w:rPr>
+          <w:i/>
+          <w:iCs/>
+          <w:sz w:val="24"/>
+          <w:szCs w:val="24"/>
+        </w:rPr>
+        <w:t>-ra</w:t>
+      </w:r>
+      <w:proofErr w:type="spellEnd"/>
+      <w:r>
+        <w:rPr>
+          <w:i/>
+          <w:iCs/>
+          <w:sz w:val="24"/>
+          <w:szCs w:val="24"/>
+        </w:rPr>
+        <w:t xml:space="preserve"> kattintva megtekinthe</w:t>
+      </w:r>
+      <w:r>
+        <w:rPr>
+          <w:i/>
+          <w:iCs/>
+          <w:sz w:val="24"/>
+          <w:szCs w:val="24"/>
+        </w:rPr>
+        <w:t xml:space="preserve">ti az adminisztrátorok által közzétett kommenteket és leveleket. Ezekhez hozzá is szólhat. </w:t>
+      </w:r>
+      <w:r>
+        <w:rPr>
+          <w:b/>
+          <w:bCs/>
+          <w:sz w:val="24"/>
+          <w:szCs w:val="24"/>
+        </w:rPr>
+        <w:t>(Kérjük, hogy a hozzászólásai legyenek tiszteletteljesek, ne használjon káromkodást vagy más embereket minősítő szavakat)</w:t>
+      </w:r>
+    </w:p>
+    <w:p>
+      <w:pPr>
+        <w:pStyle w:val="Listaszerbekezds"/>
+        <w:numPr>
+          <w:ilvl w:val="0"/>
+          <w:numId w:val="3"/>
+        </w:numPr>
+        <w:jc w:val="both"/>
+        <w:rPr>
+          <w:i/>
+          <w:iCs/>
+          <w:sz w:val="24"/>
+          <w:szCs w:val="24"/>
+          <w:u w:val="single"/>
+        </w:rPr>
+      </w:pPr>
+      <w:r>
+        <w:rPr>
+          <w:i/>
+          <w:iCs/>
+          <w:sz w:val="24"/>
+          <w:szCs w:val="24"/>
+          <w:u w:val="single"/>
+        </w:rPr>
+        <w:t>Log out:</w:t>
+      </w:r>
+      <w:r>
+        <w:rPr>
+          <w:sz w:val="24"/>
+          <w:szCs w:val="24"/>
+        </w:rPr>
+        <w:t xml:space="preserve"> </w:t>
+      </w:r>
+      <w:r>
+        <w:rPr>
+          <w:i/>
+          <w:iCs/>
+          <w:sz w:val="24"/>
+          <w:szCs w:val="24"/>
+        </w:rPr>
+        <w:t>A fiókjából kijelentkezhet. Felhívjuk figyelmét, hogy a fiók- illetve regisztrációs rendszer fejlesztése folyamatban van.</w:t>
+      </w:r>
+    </w:p>
+    <w:p>
+      <w:pPr>
+        <w:pStyle w:val="Listaszerbekezds"/>
+        <w:numPr>
+          <w:ilvl w:val="0"/>
+          <w:numId w:val="3"/>
+        </w:numPr>
+        <w:jc w:val="both"/>
+        <w:rPr>
+          <w:i/>
+          <w:iCs/>
+          <w:sz w:val="24"/>
+          <w:szCs w:val="24"/>
+          <w:u w:val="single"/>
+        </w:rPr>
+      </w:pPr>
+      <w:proofErr w:type="spellStart"/>
+      <w:r>
+        <w:rPr>
+          <w:i/>
+          <w:iCs/>
+          <w:sz w:val="24"/>
+          <w:szCs w:val="24"/>
+          <w:u w:val="single"/>
+        </w:rPr>
+        <w:t>Coupons</w:t>
+      </w:r>
+      <w:proofErr w:type="spellEnd"/>
+      <w:r>
+        <w:rPr>
+          <w:i/>
+          <w:iCs/>
+          <w:sz w:val="24"/>
+          <w:szCs w:val="24"/>
+          <w:u w:val="single"/>
+        </w:rPr>
+        <w:t>:</w:t>
+      </w:r>
+      <w:r>
+        <w:rPr>
+          <w:i/>
+          <w:iCs/>
+          <w:sz w:val="24"/>
+          <w:szCs w:val="24"/>
+        </w:rPr>
+        <w:t xml:space="preserve"> Itt találja a kuponjait, melyeket bármely, a kuponon feltüntetett esetekben felhasználhat, így olcsóbban megvásárolva kiváló termékeinket.</w:t>
+      </w:r>
+    </w:p>
+    <w:p>
+      <w:pPr>
+        <w:jc w:val="both"/>
+        <w:rPr>
+          <w:sz w:val="24"/>
+          <w:szCs w:val="24"/>
+        </w:rPr>
+      </w:pPr>
+      <w:r>
+        <w:rPr>
+          <w:b/>
+          <w:bCs/>
+          <w:sz w:val="24"/>
+          <w:szCs w:val="24"/>
+        </w:rPr>
+        <w:t xml:space="preserve">Blog: </w:t>
+      </w:r>
+      <w:r>
+        <w:rPr>
+          <w:sz w:val="24"/>
+          <w:szCs w:val="24"/>
+        </w:rPr>
+        <w:t>Itt megtekintheti a legújabb híreinket és más újdonságokat.</w:t>
+      </w:r>
+    </w:p>
+    <w:p>
+      <w:pPr>
+        <w:pStyle w:val="Listaszerbekezds"/>
+        <w:numPr>
+          <w:ilvl w:val="0"/>
+          <w:numId w:val="3"/>
+        </w:numPr>
+        <w:jc w:val="both"/>
+        <w:rPr>
+          <w:sz w:val="24"/>
+          <w:szCs w:val="24"/>
+        </w:rPr>
+      </w:pPr>
+      <w:r>
+        <w:rPr>
+          <w:i/>
+          <w:iCs/>
+          <w:sz w:val="24"/>
+          <w:szCs w:val="24"/>
+        </w:rPr>
+        <w:t>A blog oldal jobb felső részében keresőmező található, melynek segítségével rákereshet egy adott bejegyzésre vagy annak tartalmára. A kívánt bejegyzésre kattintva nyílik meg annak tartalma.</w:t>
+      </w:r>
+      <w:r>
+        <w:rPr>
+          <w:i/>
+          <w:iCs/>
+          <w:sz w:val="24"/>
+          <w:szCs w:val="24"/>
+        </w:rPr>
+        <w:t xml:space="preserve"> A bejegyzéseket rendezheti is időrendi sorrendben</w:t>
+      </w:r>
+      <w:r>
+        <w:rPr>
+          <w:i/>
+          <w:iCs/>
+          <w:sz w:val="24"/>
+          <w:szCs w:val="24"/>
+        </w:rPr>
+        <w:t>.</w:t>
+      </w:r>
+    </w:p>
+    <w:p>
+      <w:pPr>
+        <w:pStyle w:val="Listaszerbekezds"/>
+        <w:numPr>
+          <w:ilvl w:val="0"/>
+          <w:numId w:val="3"/>
+        </w:numPr>
+        <w:jc w:val="both"/>
+        <w:rPr>
+          <w:sz w:val="24"/>
+          <w:szCs w:val="24"/>
+        </w:rPr>
+      </w:pPr>
+      <w:r>
+        <w:rPr>
+          <w:i/>
+          <w:iCs/>
+          <w:sz w:val="24"/>
+          <w:szCs w:val="24"/>
+        </w:rPr>
+        <w:lastRenderedPageBreak/>
+        <w:t>A bejegyzések alján (amennyiben azt megnyitotta) lehetősége van értékelni a bejegyzést, hozzászólni</w:t>
+      </w:r>
+      <w:r>
+        <w:rPr>
+          <w:i/>
+          <w:iCs/>
+          <w:sz w:val="24"/>
+          <w:szCs w:val="24"/>
+        </w:rPr>
+        <w:t xml:space="preserve">, vagy megosztani azt a közösségi médiában. </w:t>
+      </w:r>
+      <w:r>
+        <w:rPr>
+          <w:b/>
+          <w:bCs/>
+          <w:sz w:val="24"/>
+          <w:szCs w:val="24"/>
+        </w:rPr>
+        <w:t>(Kérjük, hogy a hozzászólásai legyenek tiszteletteljesek, ne használjon káromkodást vagy más embereket minősítő szavakat)</w:t>
+      </w:r>
+    </w:p>
+    <w:p>
+      <w:pPr>
+        <w:jc w:val="both"/>
+        <w:rPr>
+          <w:b/>
+          <w:bCs/>
+          <w:sz w:val="24"/>
+          <w:szCs w:val="24"/>
+        </w:rPr>
+      </w:pPr>
+    </w:p>
+    <w:p>
+      <w:pPr>
+        <w:jc w:val="both"/>
+        <w:rPr>
+          <w:sz w:val="24"/>
+          <w:szCs w:val="24"/>
+        </w:rPr>
+      </w:pPr>
+      <w:proofErr w:type="spellStart"/>
+      <w:r>
+        <w:rPr>
+          <w:b/>
+          <w:bCs/>
+          <w:sz w:val="24"/>
+          <w:szCs w:val="24"/>
+        </w:rPr>
+        <w:t>Contact</w:t>
+      </w:r>
+      <w:proofErr w:type="spellEnd"/>
+      <w:r>
+        <w:rPr>
+          <w:b/>
+          <w:bCs/>
+          <w:sz w:val="24"/>
+          <w:szCs w:val="24"/>
+        </w:rPr>
+        <w:t xml:space="preserve"> </w:t>
+      </w:r>
+      <w:proofErr w:type="spellStart"/>
+      <w:r>
+        <w:rPr>
+          <w:b/>
+          <w:bCs/>
+          <w:sz w:val="24"/>
+          <w:szCs w:val="24"/>
+        </w:rPr>
+        <w:t>us</w:t>
+      </w:r>
+      <w:proofErr w:type="spellEnd"/>
+      <w:r>
+        <w:rPr>
+          <w:b/>
+          <w:bCs/>
+          <w:sz w:val="24"/>
+          <w:szCs w:val="24"/>
+        </w:rPr>
+        <w:t xml:space="preserve">: </w:t>
+      </w:r>
+      <w:r>
+        <w:rPr>
+          <w:sz w:val="24"/>
+          <w:szCs w:val="24"/>
+        </w:rPr>
+        <w:t>Ezen az oldalon küldhet visszajelzést csapatunknak bármely, az oldal kapcsán felmerülő probléma esetén.</w:t>
+      </w:r>
+    </w:p>
+    <w:p>
+      <w:pPr>
+        <w:pStyle w:val="Listaszerbekezds"/>
+        <w:numPr>
+          <w:ilvl w:val="0"/>
+          <w:numId w:val="3"/>
+        </w:numPr>
+        <w:jc w:val="both"/>
+        <w:rPr>
+          <w:sz w:val="24"/>
+          <w:szCs w:val="24"/>
+        </w:rPr>
+      </w:pPr>
+      <w:r>
+        <w:rPr>
+          <w:i/>
+          <w:iCs/>
+          <w:sz w:val="24"/>
+          <w:szCs w:val="24"/>
+        </w:rPr>
+        <w:t xml:space="preserve">A visszajelzést elküldheti az </w:t>
+      </w:r>
+      <w:r>
+        <w:rPr>
+          <w:i/>
+          <w:iCs/>
+          <w:sz w:val="24"/>
+          <w:szCs w:val="24"/>
+          <w:u w:val="single"/>
+        </w:rPr>
+        <w:t>e-mail</w:t>
+      </w:r>
+      <w:r>
+        <w:rPr>
+          <w:i/>
+          <w:iCs/>
+          <w:sz w:val="24"/>
+          <w:szCs w:val="24"/>
+        </w:rPr>
+        <w:t xml:space="preserve"> címünkre, felhívhat minket telefonon (H-P 8-tól 14-ig), vagy az alatta található űrlapon keresztül. az utóbbi esetben célszerű megadni, hogy vásárolt-e már korábban az oldalon, ezzel is segítve a probléma megoldását.</w:t>
+      </w:r>
+    </w:p>
+    <w:p>
+      <w:pPr>
+        <w:jc w:val="both"/>
+        <w:rPr>
+          <w:sz w:val="24"/>
+          <w:szCs w:val="24"/>
+        </w:rPr>
+      </w:pPr>
+      <w:r>
+        <w:rPr>
+          <w:b/>
+          <w:bCs/>
+          <w:sz w:val="24"/>
+          <w:szCs w:val="24"/>
+        </w:rPr>
+        <w:t>Kosár</w:t>
+      </w:r>
+      <w:r>
+        <w:rPr>
+          <w:b/>
+          <w:bCs/>
+          <w:sz w:val="24"/>
+          <w:szCs w:val="24"/>
+        </w:rPr>
+        <w:t xml:space="preserve">: </w:t>
+      </w:r>
+      <w:r>
+        <w:rPr>
+          <w:sz w:val="24"/>
+          <w:szCs w:val="24"/>
+        </w:rPr>
+        <w:t xml:space="preserve">Itt </w:t>
+      </w:r>
+      <w:r>
+        <w:rPr>
+          <w:sz w:val="24"/>
+          <w:szCs w:val="24"/>
+        </w:rPr>
+        <w:t>látja a kosárhoz hozzáadott termékeket.</w:t>
+      </w:r>
+    </w:p>
+    <w:p>
+      <w:pPr>
+        <w:pStyle w:val="Listaszerbekezds"/>
+        <w:numPr>
+          <w:ilvl w:val="0"/>
+          <w:numId w:val="3"/>
+        </w:numPr>
+        <w:jc w:val="both"/>
+        <w:rPr>
+          <w:sz w:val="24"/>
+          <w:szCs w:val="24"/>
+        </w:rPr>
+      </w:pPr>
+      <w:r>
+        <w:rPr>
+          <w:i/>
+          <w:iCs/>
+          <w:sz w:val="24"/>
+          <w:szCs w:val="24"/>
+        </w:rPr>
+        <w:t>A kosarat a menü alatti piros részben található bevásárlókocsi ikonnal nyithatja meg.</w:t>
+      </w:r>
+    </w:p>
+    <w:p>
+      <w:pPr>
+        <w:pStyle w:val="Listaszerbekezds"/>
+        <w:numPr>
+          <w:ilvl w:val="0"/>
+          <w:numId w:val="3"/>
+        </w:numPr>
+        <w:jc w:val="both"/>
+        <w:rPr>
+          <w:sz w:val="24"/>
+          <w:szCs w:val="24"/>
+        </w:rPr>
+      </w:pPr>
+      <w:r>
+        <w:rPr>
+          <w:i/>
+          <w:iCs/>
+          <w:sz w:val="24"/>
+          <w:szCs w:val="24"/>
+        </w:rPr>
+        <w:t xml:space="preserve">Lehetősége van a termékek számát növelni vagy csökkenteni. az oldal alján </w:t>
+      </w:r>
+      <w:r>
+        <w:rPr>
+          <w:i/>
+          <w:iCs/>
+          <w:sz w:val="24"/>
+          <w:szCs w:val="24"/>
+        </w:rPr>
+        <w:t xml:space="preserve">törölheti a termékeket a kosárból a </w:t>
+      </w:r>
+      <w:proofErr w:type="spellStart"/>
+      <w:r>
+        <w:rPr>
+          <w:i/>
+          <w:iCs/>
+          <w:sz w:val="24"/>
+          <w:szCs w:val="24"/>
+          <w:u w:val="single"/>
+        </w:rPr>
+        <w:t>clear</w:t>
+      </w:r>
+      <w:proofErr w:type="spellEnd"/>
+      <w:r>
+        <w:rPr>
+          <w:i/>
+          <w:iCs/>
+          <w:sz w:val="24"/>
+          <w:szCs w:val="24"/>
+        </w:rPr>
+        <w:t xml:space="preserve"> gombbal, vagy folytathatja a rendelést a </w:t>
+      </w:r>
+      <w:proofErr w:type="spellStart"/>
+      <w:r>
+        <w:rPr>
+          <w:i/>
+          <w:iCs/>
+          <w:sz w:val="24"/>
+          <w:szCs w:val="24"/>
+          <w:u w:val="single"/>
+        </w:rPr>
+        <w:t>chekout</w:t>
+      </w:r>
+      <w:proofErr w:type="spellEnd"/>
+      <w:r>
+        <w:rPr>
+          <w:i/>
+          <w:iCs/>
+          <w:sz w:val="24"/>
+          <w:szCs w:val="24"/>
+        </w:rPr>
+        <w:t xml:space="preserve"> </w:t>
+      </w:r>
+      <w:r>
+        <w:rPr>
+          <w:i/>
+          <w:iCs/>
+          <w:sz w:val="24"/>
+          <w:szCs w:val="24"/>
+        </w:rPr>
+        <w:t xml:space="preserve">gomb megnyomásával. (Felhívjuk figyelmét, hogy oldalunkon jelenleg kizárólag </w:t>
+      </w:r>
+      <w:proofErr w:type="spellStart"/>
+      <w:r>
+        <w:rPr>
+          <w:i/>
+          <w:iCs/>
+          <w:sz w:val="24"/>
+          <w:szCs w:val="24"/>
+        </w:rPr>
+        <w:t>PayPal</w:t>
+      </w:r>
+      <w:proofErr w:type="spellEnd"/>
+      <w:r>
+        <w:rPr>
+          <w:i/>
+          <w:iCs/>
+          <w:sz w:val="24"/>
+          <w:szCs w:val="24"/>
+        </w:rPr>
+        <w:t xml:space="preserve"> fizetési lehetőség van)</w:t>
+      </w:r>
+    </w:p>
+    <w:p>
+      <w:pPr>
+        <w:jc w:val="both"/>
+        <w:rPr>
+          <w:sz w:val="24"/>
+          <w:szCs w:val="24"/>
+        </w:rPr>
+      </w:pPr>
+    </w:p>
+    <w:p>
+      <w:pPr>
+        <w:jc w:val="both"/>
+        <w:rPr>
+          <w:sz w:val="24"/>
+          <w:szCs w:val="24"/>
+        </w:rPr>
+      </w:pPr>
+    </w:p>
+    <w:p>
+      <w:pPr>
+        <w:jc w:val="both"/>
+        <w:rPr>
+          <w:b/>
+          <w:bCs/>
+          <w:i/>
+          <w:iCs/>
+          <w:sz w:val="24"/>
+          <w:szCs w:val="24"/>
+          <w:u w:val="single"/>
+        </w:rPr>
+      </w:pPr>
+      <w:r>
+        <w:rPr>
+          <w:b/>
+          <w:bCs/>
+          <w:i/>
+          <w:iCs/>
+          <w:sz w:val="24"/>
+          <w:szCs w:val="24"/>
+          <w:u w:val="single"/>
+        </w:rPr>
+        <w:t>Minden oldal jobb alsó sarkában található egy nyíl, amellyel visszatérhet az adott oldal tetejére.</w:t>
+      </w:r>
+    </w:p>
+    <w:p>
+      <w:pPr>
+        <w:jc w:val="both"/>
+        <w:rPr>
+          <w:b/>
+          <w:bCs/>
+          <w:i/>
+          <w:iCs/>
+          <w:sz w:val="24"/>
+          <w:szCs w:val="24"/>
+          <w:u w:val="single"/>
+        </w:rPr>
+      </w:pPr>
+    </w:p>
+    <w:p>
+      <w:pPr>
+        <w:jc w:val="both"/>
+        <w:rPr>
+          <w:b/>
+          <w:bCs/>
+          <w:i/>
+          <w:iCs/>
+          <w:sz w:val="24"/>
+          <w:szCs w:val="24"/>
+          <w:u w:val="single"/>
+        </w:rPr>
+      </w:pPr>
+      <w:r>
+        <w:rPr>
+          <w:b/>
+          <w:bCs/>
+          <w:i/>
+          <w:iCs/>
+          <w:sz w:val="24"/>
+          <w:szCs w:val="24"/>
+          <w:u w:val="single"/>
+        </w:rPr>
+        <w:t>Bármely probléma esetén írjon vagy hívjon minket bizalommal.</w:t>
+      </w:r>
+    </w:p>
+    <w:p>
+      <w:pPr>
+        <w:jc w:val="both"/>
+        <w:rPr>
+          <w:b/>
+          <w:bCs/>
+          <w:i/>
+          <w:iCs/>
+          <w:sz w:val="24"/>
+          <w:szCs w:val="24"/>
+          <w:u w:val="single"/>
+        </w:rPr>
+      </w:pPr>
+    </w:p>
+    <w:p>
+      <w:pPr>
+        <w:jc w:val="both"/>
+        <w:rPr>
+          <w:b/>
+          <w:bCs/>
+          <w:i/>
+          <w:iCs/>
+          <w:sz w:val="28"/>
+          <w:szCs w:val="28"/>
+          <w:u w:val="single"/>
+        </w:rPr>
+      </w:pPr>
+      <w:r>
+        <w:rPr>
+          <w:b/>
+          <w:bCs/>
+          <w:i/>
+          <w:iCs/>
+          <w:sz w:val="28"/>
+          <w:szCs w:val="28"/>
+          <w:u w:val="single"/>
+        </w:rPr>
+        <w:t>Jó vásárlást kívánunk!</w:t>
+      </w:r>
     </w:p>
     <w:p>
       <w:pPr>
@@ -1299,6 +2189,7 @@
   <w:style w:type="paragraph" w:default="1" w:styleId="Norml">
     <w:name w:val="Normal"/>
     <w:qFormat/>
+    <w:rsid w:val="00370861"/>
   </w:style>
   <w:style w:type="paragraph" w:styleId="Cmsor1">
     <w:name w:val="heading 1"/>
@@ -1502,6 +2393,7 @@
   <w:style w:type="character" w:default="1" w:styleId="Bekezdsalapbettpusa">
     <w:name w:val="Default Paragraph Font"/>
     <w:uiPriority w:val="1"/>
+    <w:semiHidden/>
     <w:unhideWhenUsed/>
   </w:style>
   <w:style w:type="table" w:default="1" w:styleId="Normltblzat">

</xml_diff>